<commit_message>
slide is keep going on
</commit_message>
<xml_diff>
--- a/Note.docx
+++ b/Note.docx
@@ -1,6 +1,6 @@
 
 <file path=word/document.xml><?xml version="1.0" encoding="utf-8"?>
-<w:document xmlns:wpc="http://schemas.microsoft.com/office/word/2010/wordprocessingCanvas" xmlns:cx="http://schemas.microsoft.com/office/drawing/2014/chartex" xmlns:cx1="http://schemas.microsoft.com/office/drawing/2015/9/8/chartex" xmlns:cx2="http://schemas.microsoft.com/office/drawing/2015/10/21/chartex" xmlns:mc="http://schemas.openxmlformats.org/markup-compatibility/2006" xmlns:o="urn:schemas-microsoft-com:office:office" xmlns:r="http://schemas.openxmlformats.org/officeDocument/2006/relationships" xmlns:m="http://schemas.openxmlformats.org/officeDocument/2006/math" xmlns:v="urn:schemas-microsoft-com:vml" xmlns:wp14="http://schemas.microsoft.com/office/word/2010/wordprocessingDrawing" xmlns:wp="http://schemas.openxmlformats.org/drawingml/2006/wordprocessingDrawing" xmlns:w10="urn:schemas-microsoft-com:office:word" xmlns:w="http://schemas.openxmlformats.org/wordprocessingml/2006/main" xmlns:w14="http://schemas.microsoft.com/office/word/2010/wordml" xmlns:w15="http://schemas.microsoft.com/office/word/2012/wordml" xmlns:w16se="http://schemas.microsoft.com/office/word/2015/wordml/symex" xmlns:wpg="http://schemas.microsoft.com/office/word/2010/wordprocessingGroup" xmlns:wpi="http://schemas.microsoft.com/office/word/2010/wordprocessingInk" xmlns:wne="http://schemas.microsoft.com/office/word/2006/wordml" xmlns:wps="http://schemas.microsoft.com/office/word/2010/wordprocessingShape" mc:Ignorable="w14 w15 w16se wp14">
+<w:document xmlns:wpc="http://schemas.microsoft.com/office/word/2010/wordprocessingCanvas" xmlns:mo="http://schemas.microsoft.com/office/mac/office/2008/main" xmlns:mc="http://schemas.openxmlformats.org/markup-compatibility/2006" xmlns:mv="urn:schemas-microsoft-com:mac:vml" xmlns:o="urn:schemas-microsoft-com:office:office" xmlns:r="http://schemas.openxmlformats.org/officeDocument/2006/relationships" xmlns:m="http://schemas.openxmlformats.org/officeDocument/2006/math" xmlns:v="urn:schemas-microsoft-com:vml" xmlns:wp14="http://schemas.microsoft.com/office/word/2010/wordprocessingDrawing" xmlns:wp="http://schemas.openxmlformats.org/drawingml/2006/wordprocessingDrawing" xmlns:w10="urn:schemas-microsoft-com:office:word" xmlns:w="http://schemas.openxmlformats.org/wordprocessingml/2006/main" xmlns:w14="http://schemas.microsoft.com/office/word/2010/wordml" xmlns:w15="http://schemas.microsoft.com/office/word/2012/wordml" xmlns:wpg="http://schemas.microsoft.com/office/word/2010/wordprocessingGroup" xmlns:wpi="http://schemas.microsoft.com/office/word/2010/wordprocessingInk" xmlns:wne="http://schemas.microsoft.com/office/word/2006/wordml" xmlns:wps="http://schemas.microsoft.com/office/word/2010/wordprocessingShape" mc:Ignorable="w14 w15 wp14">
   <w:body>
     <w:p>
       <w:r>
@@ -19,11 +19,16 @@
         </w:numPr>
       </w:pPr>
       <w:r>
-        <w:t xml:space="preserve">Use </w:t>
+        <w:t>I recommend using an</w:t>
+      </w:r>
+      <w:r>
+        <w:t xml:space="preserve"> </w:t>
       </w:r>
       <w:r>
         <w:t>Oxford comma</w:t>
       </w:r>
+      <w:bookmarkStart w:id="0" w:name="_GoBack"/>
+      <w:bookmarkEnd w:id="0"/>
     </w:p>
     <w:p>
       <w:pPr>
@@ -36,9 +41,11 @@
       <w:r>
         <w:t>‘</w:t>
       </w:r>
+      <w:proofErr w:type="gramStart"/>
       <w:r>
         <w:t>However</w:t>
       </w:r>
+      <w:proofErr w:type="gramEnd"/>
       <w:r>
         <w:t>’</w:t>
       </w:r>
@@ -108,8 +115,6 @@
       <w:r>
         <w:t>d</w:t>
       </w:r>
-      <w:bookmarkStart w:id="0" w:name="_GoBack"/>
-      <w:bookmarkEnd w:id="0"/>
       <w:r>
         <w:t xml:space="preserve"> when referring to other people</w:t>
       </w:r>
@@ -266,14 +271,27 @@
       <w:r>
         <w:t>‘</w:t>
       </w:r>
-      <w:r>
-        <w:t>Apriori rules or topics</w:t>
+      <w:proofErr w:type="spellStart"/>
+      <w:r>
+        <w:t>Apriori</w:t>
+      </w:r>
+      <w:proofErr w:type="spellEnd"/>
+      <w:r>
+        <w:t xml:space="preserve"> rules or topics</w:t>
       </w:r>
       <w:r>
         <w:t>’</w:t>
       </w:r>
       <w:r>
-        <w:t xml:space="preserve"> for the section. However, the caption of figure and table, and also some texts are </w:t>
+        <w:t xml:space="preserve"> for the section. However, the caption of figure and table, </w:t>
+      </w:r>
+      <w:proofErr w:type="gramStart"/>
+      <w:r>
+        <w:t>and also</w:t>
+      </w:r>
+      <w:proofErr w:type="gramEnd"/>
+      <w:r>
+        <w:t xml:space="preserve"> some texts are </w:t>
       </w:r>
       <w:r>
         <w:t>written</w:t>
@@ -285,8 +303,13 @@
         <w:t>‘</w:t>
       </w:r>
       <w:r>
-        <w:t>topics and Apriori</w:t>
-      </w:r>
+        <w:t xml:space="preserve">topics and </w:t>
+      </w:r>
+      <w:proofErr w:type="spellStart"/>
+      <w:r>
+        <w:t>Apriori</w:t>
+      </w:r>
+      <w:proofErr w:type="spellEnd"/>
       <w:r>
         <w:t>’</w:t>
       </w:r>
@@ -333,7 +356,15 @@
         </w:numPr>
       </w:pPr>
       <w:r>
-        <w:t xml:space="preserve">It would also be nice to have a heading for the logistic regression and the DO-probit in each method. So, the reader will know that now </w:t>
+        <w:t>It would also be nice to have a heading for the logistic regression and the DO-</w:t>
+      </w:r>
+      <w:proofErr w:type="spellStart"/>
+      <w:r>
+        <w:t>probit</w:t>
+      </w:r>
+      <w:proofErr w:type="spellEnd"/>
+      <w:r>
+        <w:t xml:space="preserve"> in each method. So, the reader will know that now </w:t>
       </w:r>
       <w:r>
         <w:t>you will be presented with another model.</w:t>
@@ -344,8 +375,13 @@
         <w:pStyle w:val="ListParagraph"/>
       </w:pPr>
       <w:r>
-        <w:t>4.5.1 Apriori</w:t>
-      </w:r>
+        <w:t xml:space="preserve">4.5.1 </w:t>
+      </w:r>
+      <w:proofErr w:type="spellStart"/>
+      <w:r>
+        <w:t>Apriori</w:t>
+      </w:r>
+      <w:proofErr w:type="spellEnd"/>
     </w:p>
     <w:p>
       <w:pPr>
@@ -362,15 +398,28 @@
       </w:pPr>
       <w:r>
         <w:tab/>
-        <w:t>4.5.1.2 DO-probit</w:t>
-      </w:r>
-    </w:p>
-    <w:p>
-      <w:pPr>
-        <w:pStyle w:val="ListParagraph"/>
-      </w:pPr>
-      <w:r>
-        <w:t>4.5.2 Apriori and topics</w:t>
+        <w:t>4.5.1.2 DO-</w:t>
+      </w:r>
+      <w:proofErr w:type="spellStart"/>
+      <w:r>
+        <w:t>probit</w:t>
+      </w:r>
+      <w:proofErr w:type="spellEnd"/>
+    </w:p>
+    <w:p>
+      <w:pPr>
+        <w:pStyle w:val="ListParagraph"/>
+      </w:pPr>
+      <w:r>
+        <w:t xml:space="preserve">4.5.2 </w:t>
+      </w:r>
+      <w:proofErr w:type="spellStart"/>
+      <w:r>
+        <w:t>Apriori</w:t>
+      </w:r>
+      <w:proofErr w:type="spellEnd"/>
+      <w:r>
+        <w:t xml:space="preserve"> and topics</w:t>
       </w:r>
     </w:p>
     <w:p>
@@ -379,15 +428,7 @@
       </w:pPr>
       <w:r>
         <w:tab/>
-      </w:r>
-      <w:r>
-        <w:t>4.5.</w:t>
-      </w:r>
-      <w:r>
-        <w:t>2</w:t>
-      </w:r>
-      <w:r>
-        <w:t>.1 Logistic regression</w:t>
+        <w:t>4.5.2.1 Logistic regression</w:t>
       </w:r>
     </w:p>
     <w:p>
@@ -396,14 +437,13 @@
       </w:pPr>
       <w:r>
         <w:tab/>
-        <w:t>4.5.</w:t>
-      </w:r>
-      <w:r>
-        <w:t>2</w:t>
-      </w:r>
-      <w:r>
-        <w:t>.2 DO-probit</w:t>
-      </w:r>
+        <w:t>4.5.2.2 DO-</w:t>
+      </w:r>
+      <w:proofErr w:type="spellStart"/>
+      <w:r>
+        <w:t>probit</w:t>
+      </w:r>
+      <w:proofErr w:type="spellEnd"/>
     </w:p>
     <w:p>
       <w:r>
@@ -425,10 +465,16 @@
         </w:numPr>
       </w:pPr>
       <w:r>
+        <w:t xml:space="preserve">Is </w:t>
+      </w:r>
+      <w:r>
         <w:t>‘</w:t>
       </w:r>
       <w:r>
-        <w:t>System log file</w:t>
+        <w:t>s</w:t>
+      </w:r>
+      <w:r>
+        <w:t>ystem log file</w:t>
       </w:r>
       <w:r>
         <w:t>’</w:t>
@@ -447,6 +493,61 @@
       </w:r>
       <w:r>
         <w:t xml:space="preserve"> </w:t>
+      </w:r>
+      <w:r>
+        <w:rPr>
+          <w:rFonts w:cs="Tahoma"/>
+        </w:rPr>
+        <w:t>the same thing?</w:t>
+      </w:r>
+      <w:r>
+        <w:rPr>
+          <w:rFonts w:cs="Tahoma"/>
+        </w:rPr>
+        <w:t xml:space="preserve"> If so, maybe </w:t>
+      </w:r>
+      <w:r>
+        <w:rPr>
+          <w:rFonts w:cs="Tahoma"/>
+        </w:rPr>
+        <w:t xml:space="preserve">you can state that as well to make it </w:t>
+      </w:r>
+      <w:proofErr w:type="gramStart"/>
+      <w:r>
+        <w:rPr>
+          <w:rFonts w:cs="Tahoma"/>
+        </w:rPr>
+        <w:t>more clear</w:t>
+      </w:r>
+      <w:proofErr w:type="gramEnd"/>
+      <w:r>
+        <w:rPr>
+          <w:rFonts w:cs="Tahoma"/>
+        </w:rPr>
+        <w:t>.</w:t>
+      </w:r>
+    </w:p>
+    <w:p>
+      <w:pPr>
+        <w:pStyle w:val="ListParagraph"/>
+        <w:numPr>
+          <w:ilvl w:val="0"/>
+          <w:numId w:val="3"/>
+        </w:numPr>
+      </w:pPr>
+      <w:r>
+        <w:t>Why talk about DOLDA</w:t>
+      </w:r>
+      <w:r>
+        <w:t xml:space="preserve"> in the introduction? Is DO-</w:t>
+      </w:r>
+      <w:proofErr w:type="spellStart"/>
+      <w:r>
+        <w:t>probit</w:t>
+      </w:r>
+      <w:proofErr w:type="spellEnd"/>
+      <w:r>
+        <w:t xml:space="preserve"> an extension to DOLDA? Are there any relationship between these two method?</w:t>
       </w:r>
     </w:p>
     <w:p>
@@ -476,8 +577,8 @@
 </file>
 
 <file path=word/numbering.xml><?xml version="1.0" encoding="utf-8"?>
-<w:numbering xmlns:wpc="http://schemas.microsoft.com/office/word/2010/wordprocessingCanvas" xmlns:cx="http://schemas.microsoft.com/office/drawing/2014/chartex" xmlns:cx1="http://schemas.microsoft.com/office/drawing/2015/9/8/chartex" xmlns:cx2="http://schemas.microsoft.com/office/drawing/2015/10/21/chartex" xmlns:mc="http://schemas.openxmlformats.org/markup-compatibility/2006" xmlns:o="urn:schemas-microsoft-com:office:office" xmlns:r="http://schemas.openxmlformats.org/officeDocument/2006/relationships" xmlns:m="http://schemas.openxmlformats.org/officeDocument/2006/math" xmlns:v="urn:schemas-microsoft-com:vml" xmlns:wp14="http://schemas.microsoft.com/office/word/2010/wordprocessingDrawing" xmlns:wp="http://schemas.openxmlformats.org/drawingml/2006/wordprocessingDrawing" xmlns:w10="urn:schemas-microsoft-com:office:word" xmlns:w="http://schemas.openxmlformats.org/wordprocessingml/2006/main" xmlns:w14="http://schemas.microsoft.com/office/word/2010/wordml" xmlns:w15="http://schemas.microsoft.com/office/word/2012/wordml" xmlns:w16se="http://schemas.microsoft.com/office/word/2015/wordml/symex" xmlns:wpg="http://schemas.microsoft.com/office/word/2010/wordprocessingGroup" xmlns:wpi="http://schemas.microsoft.com/office/word/2010/wordprocessingInk" xmlns:wne="http://schemas.microsoft.com/office/word/2006/wordml" xmlns:wps="http://schemas.microsoft.com/office/word/2010/wordprocessingShape" mc:Ignorable="w14 w15 w16se wp14">
-  <w:abstractNum w:abstractNumId="0" w15:restartNumberingAfterBreak="0">
+<w:numbering xmlns:wpc="http://schemas.microsoft.com/office/word/2010/wordprocessingCanvas" xmlns:mo="http://schemas.microsoft.com/office/mac/office/2008/main" xmlns:mc="http://schemas.openxmlformats.org/markup-compatibility/2006" xmlns:mv="urn:schemas-microsoft-com:mac:vml" xmlns:o="urn:schemas-microsoft-com:office:office" xmlns:r="http://schemas.openxmlformats.org/officeDocument/2006/relationships" xmlns:m="http://schemas.openxmlformats.org/officeDocument/2006/math" xmlns:v="urn:schemas-microsoft-com:vml" xmlns:wp14="http://schemas.microsoft.com/office/word/2010/wordprocessingDrawing" xmlns:wp="http://schemas.openxmlformats.org/drawingml/2006/wordprocessingDrawing" xmlns:w10="urn:schemas-microsoft-com:office:word" xmlns:w="http://schemas.openxmlformats.org/wordprocessingml/2006/main" xmlns:w14="http://schemas.microsoft.com/office/word/2010/wordml" xmlns:w15="http://schemas.microsoft.com/office/word/2012/wordml" xmlns:wpg="http://schemas.microsoft.com/office/word/2010/wordprocessingGroup" xmlns:wpi="http://schemas.microsoft.com/office/word/2010/wordprocessingInk" xmlns:wne="http://schemas.microsoft.com/office/word/2006/wordml" xmlns:wps="http://schemas.microsoft.com/office/word/2010/wordprocessingShape" mc:Ignorable="w14 w15 wp14">
+  <w:abstractNum w:abstractNumId="0">
     <w:nsid w:val="28783D27"/>
     <w:multiLevelType w:val="hybridMultilevel"/>
     <w:tmpl w:val="8000F7A8"/>
@@ -590,7 +691,7 @@
       </w:rPr>
     </w:lvl>
   </w:abstractNum>
-  <w:abstractNum w:abstractNumId="1" w15:restartNumberingAfterBreak="0">
+  <w:abstractNum w:abstractNumId="1">
     <w:nsid w:val="3509614A"/>
     <w:multiLevelType w:val="hybridMultilevel"/>
     <w:tmpl w:val="8B32A4C6"/>
@@ -703,7 +804,7 @@
       </w:rPr>
     </w:lvl>
   </w:abstractNum>
-  <w:abstractNum w:abstractNumId="2" w15:restartNumberingAfterBreak="0">
+  <w:abstractNum w:abstractNumId="2">
     <w:nsid w:val="7FF364F3"/>
     <w:multiLevelType w:val="hybridMultilevel"/>
     <w:tmpl w:val="FD9AB5E8"/>
@@ -829,7 +930,7 @@
 </file>
 
 <file path=word/styles.xml><?xml version="1.0" encoding="utf-8"?>
-<w:styles xmlns:mc="http://schemas.openxmlformats.org/markup-compatibility/2006" xmlns:r="http://schemas.openxmlformats.org/officeDocument/2006/relationships" xmlns:w="http://schemas.openxmlformats.org/wordprocessingml/2006/main" xmlns:w14="http://schemas.microsoft.com/office/word/2010/wordml" xmlns:w15="http://schemas.microsoft.com/office/word/2012/wordml" xmlns:w16se="http://schemas.microsoft.com/office/word/2015/wordml/symex" mc:Ignorable="w14 w15 w16se">
+<w:styles xmlns:mc="http://schemas.openxmlformats.org/markup-compatibility/2006" xmlns:r="http://schemas.openxmlformats.org/officeDocument/2006/relationships" xmlns:w="http://schemas.openxmlformats.org/wordprocessingml/2006/main" xmlns:w14="http://schemas.microsoft.com/office/word/2010/wordml" xmlns:w15="http://schemas.microsoft.com/office/word/2012/wordml" mc:Ignorable="w14 w15">
   <w:docDefaults>
     <w:rPrDefault>
       <w:rPr>
@@ -845,7 +946,7 @@
       </w:pPr>
     </w:pPrDefault>
   </w:docDefaults>
-  <w:latentStyles w:defLockedState="0" w:defUIPriority="99" w:defSemiHidden="0" w:defUnhideWhenUsed="0" w:defQFormat="0" w:count="373">
+  <w:latentStyles w:defLockedState="0" w:defUIPriority="99" w:defSemiHidden="0" w:defUnhideWhenUsed="0" w:defQFormat="0" w:count="382">
     <w:lsdException w:name="Normal" w:uiPriority="0" w:qFormat="1"/>
     <w:lsdException w:name="heading 1" w:uiPriority="9" w:qFormat="1"/>
     <w:lsdException w:name="heading 2" w:semiHidden="1" w:uiPriority="9" w:unhideWhenUsed="1" w:qFormat="1"/>

</xml_diff>